<commit_message>
Day 13 - Gameplay loop, sound, and enemies
- Added zombie 2 death animation and prefab
- fully added zombie 3 (patrol, chase, attack, death)
- added looped music through audio mixer
- added sound FX audio mixer group
- added audio manager to spawn soundfx audio sources at GameObject making sound
- added zombie walking sounds to zombie1 when step is taken
- added zombie chew noise when zombie1 attacks
- Added events to start final wave when minimum number of zombies are killed
- On Final wave, group leave for safehouse
- Survivors interacted during final wave will go to checkpoint then safehouse
- Added User Interface (and UI Manager) for number of zombies to kill before final wave, number of survivors recruited, and timer for final wave
- On final wave, timer starts from 30 and counts down, with game pausing at 0sec
- Added TextMeshPro font assets for provided fonts
- Removed debug logs
</commit_message>
<xml_diff>
--- a/Assets/Docs/Survival Horde GDD.docx
+++ b/Assets/Docs/Survival Horde GDD.docx
@@ -312,7 +312,53 @@
         <w:rPr>
           <w:rtl w:val="0"/>
         </w:rPr>
-        <w:t xml:space="preserve">Reinforcing the idea of using survivors as extra health is “State of Decay”. In these games, player can play as a character with their own personalised stats tha determine health, strength and stamina, the pl</w:t>
+        <w:t xml:space="preserve">Reinforcing the idea of using survivors as  health is “State of Decay”. In these games, the player can play as a character with their own personalised stats that determine health, strength and stamina. The player finds other survivors to join up with and can swap between these characters. The game has a character permadeath, so if the player is unfortunate and loses all the characters, the world ends and the player creates a new world and start from scratch.</w:t>
+      </w:r>
+    </w:p>
+    <w:p>
+      <w:pPr>
+        <w:rPr/>
+      </w:pPr>
+      <w:r>
+        <w:rPr>
+          <w:rtl w:val="0"/>
+        </w:rPr>
+        <w:t xml:space="preserve">Survivor Horde simplifies this idea by only focusing on when you die you become a different character from the group at random and the level ending when there are no survivors left.</w:t>
+      </w:r>
+    </w:p>
+    <w:p>
+      <w:pPr>
+        <w:pStyle w:val="Heading4"/>
+        <w:rPr/>
+      </w:pPr>
+      <w:bookmarkStart w:colFirst="0" w:colLast="0" w:name="_2sa8u7tm930d" w:id="8"/>
+      <w:bookmarkEnd w:id="8"/>
+      <w:r>
+        <w:rPr>
+          <w:rtl w:val="0"/>
+        </w:rPr>
+        <w:t xml:space="preserve">Lemmings</w:t>
+      </w:r>
+    </w:p>
+    <w:p>
+      <w:pPr>
+        <w:rPr/>
+      </w:pPr>
+      <w:r>
+        <w:rPr>
+          <w:rtl w:val="0"/>
+        </w:rPr>
+        <w:t xml:space="preserve">The concept of guiding a group of survivors who are unable to fend for themselves is reminiscent of "Lemmings," where you guide a group of lemmings to the exit while overcoming obstacles. In Lemmings, the player is an outside force that assigns roles to the group and dictate what the other characters are to do, with Survivors Horde, the player is an active character that goes searching for survivors that returns to the group checkpoint waiting for the player to create a path before attempting to get to the exit.</w:t>
+      </w:r>
+    </w:p>
+    <w:p>
+      <w:pPr>
+        <w:rPr/>
+      </w:pPr>
+      <w:r>
+        <w:rPr>
+          <w:rtl w:val="0"/>
+        </w:rPr>
       </w:r>
     </w:p>
     <w:p>
@@ -330,8 +376,8 @@
         <w:pStyle w:val="Heading1"/>
         <w:rPr/>
       </w:pPr>
-      <w:bookmarkStart w:colFirst="0" w:colLast="0" w:name="_w3eyx2sugxxz" w:id="8"/>
-      <w:bookmarkEnd w:id="8"/>
+      <w:bookmarkStart w:colFirst="0" w:colLast="0" w:name="_w3eyx2sugxxz" w:id="9"/>
+      <w:bookmarkEnd w:id="9"/>
       <w:r>
         <w:rPr>
           <w:rtl w:val="0"/>
@@ -341,6 +387,734 @@
     </w:p>
     <w:p>
       <w:pPr>
+        <w:pStyle w:val="Heading2"/>
+        <w:rPr/>
+      </w:pPr>
+      <w:bookmarkStart w:colFirst="0" w:colLast="0" w:name="_cxlgx9rbwyys" w:id="10"/>
+      <w:bookmarkEnd w:id="10"/>
+      <w:r>
+        <w:rPr>
+          <w:rtl w:val="0"/>
+        </w:rPr>
+        <w:t xml:space="preserve">Core Gameplay Loop</w:t>
+      </w:r>
+    </w:p>
+    <w:p>
+      <w:pPr>
+        <w:rPr/>
+      </w:pPr>
+      <w:r>
+        <w:rPr>
+          <w:rtl w:val="0"/>
+        </w:rPr>
+        <w:t xml:space="preserve">The player controls a survivor that has to run, jump and shoot zombies to find other survivors to herd and then clear a path to the safehouse to save as many people as possible.</w:t>
+      </w:r>
+    </w:p>
+    <w:p>
+      <w:pPr>
+        <w:pStyle w:val="Heading2"/>
+        <w:rPr/>
+      </w:pPr>
+      <w:bookmarkStart w:colFirst="0" w:colLast="0" w:name="_hhythyc1jtwg" w:id="11"/>
+      <w:bookmarkEnd w:id="11"/>
+      <w:r>
+        <w:rPr>
+          <w:rtl w:val="0"/>
+        </w:rPr>
+        <w:t xml:space="preserve">Controls</w:t>
+      </w:r>
+    </w:p>
+    <w:p>
+      <w:pPr>
+        <w:rPr/>
+      </w:pPr>
+      <w:r>
+        <w:rPr>
+          <w:rtl w:val="0"/>
+        </w:rPr>
+        <w:t xml:space="preserve">Game can be played with Keyboard &amp; mouse or a controller (mapping based off Xbox controller).</w:t>
+      </w:r>
+    </w:p>
+    <w:p>
+      <w:pPr>
+        <w:numPr>
+          <w:ilvl w:val="0"/>
+          <w:numId w:val="2"/>
+        </w:numPr>
+        <w:ind w:left="720" w:hanging="360"/>
+        <w:rPr>
+          <w:u w:val="none"/>
+        </w:rPr>
+      </w:pPr>
+      <w:r>
+        <w:rPr>
+          <w:rtl w:val="0"/>
+        </w:rPr>
+        <w:t xml:space="preserve">Movement (left and right): Arrow keys or A and D for keyboard, Left joystick or D-pad for controller</w:t>
+      </w:r>
+    </w:p>
+    <w:p>
+      <w:pPr>
+        <w:numPr>
+          <w:ilvl w:val="0"/>
+          <w:numId w:val="2"/>
+        </w:numPr>
+        <w:ind w:left="720" w:hanging="360"/>
+        <w:rPr>
+          <w:u w:val="none"/>
+        </w:rPr>
+      </w:pPr>
+      <w:r>
+        <w:rPr>
+          <w:rtl w:val="0"/>
+        </w:rPr>
+        <w:t xml:space="preserve">Jump: Spacebar, Up arrow Key or S key on keyboard, A button on controller</w:t>
+      </w:r>
+    </w:p>
+    <w:p>
+      <w:pPr>
+        <w:numPr>
+          <w:ilvl w:val="0"/>
+          <w:numId w:val="2"/>
+        </w:numPr>
+        <w:ind w:left="720" w:hanging="360"/>
+        <w:rPr>
+          <w:u w:val="none"/>
+        </w:rPr>
+      </w:pPr>
+      <w:r>
+        <w:rPr>
+          <w:rtl w:val="0"/>
+        </w:rPr>
+        <w:t xml:space="preserve">Shoot: LeftMouseButton on mouse, Right Trigger on controller</w:t>
+      </w:r>
+    </w:p>
+    <w:p>
+      <w:pPr>
+        <w:numPr>
+          <w:ilvl w:val="0"/>
+          <w:numId w:val="2"/>
+        </w:numPr>
+        <w:ind w:left="720" w:hanging="360"/>
+        <w:rPr>
+          <w:u w:val="none"/>
+        </w:rPr>
+      </w:pPr>
+      <w:r>
+        <w:rPr>
+          <w:rtl w:val="0"/>
+        </w:rPr>
+        <w:t xml:space="preserve">Interact: E on keyboard, X on controller</w:t>
+      </w:r>
+    </w:p>
+    <w:p>
+      <w:pPr>
+        <w:pStyle w:val="Heading2"/>
+        <w:rPr/>
+      </w:pPr>
+      <w:bookmarkStart w:colFirst="0" w:colLast="0" w:name="_xqna49ewqg50" w:id="12"/>
+      <w:bookmarkEnd w:id="12"/>
+      <w:r>
+        <w:rPr>
+          <w:rtl w:val="0"/>
+        </w:rPr>
+        <w:t xml:space="preserve">Objectives and Goals</w:t>
+      </w:r>
+    </w:p>
+    <w:p>
+      <w:pPr>
+        <w:numPr>
+          <w:ilvl w:val="0"/>
+          <w:numId w:val="4"/>
+        </w:numPr>
+        <w:ind w:left="720" w:hanging="360"/>
+        <w:rPr>
+          <w:b w:val="1"/>
+        </w:rPr>
+      </w:pPr>
+      <w:r>
+        <w:rPr>
+          <w:b w:val="1"/>
+          <w:rtl w:val="0"/>
+        </w:rPr>
+        <w:t xml:space="preserve">Primary Objective: </w:t>
+      </w:r>
+      <w:r>
+        <w:rPr>
+          <w:rtl w:val="0"/>
+        </w:rPr>
+        <w:t xml:space="preserve">Find survivors and find a way to get the survivors to safety</w:t>
+      </w:r>
+    </w:p>
+    <w:p>
+      <w:pPr>
+        <w:numPr>
+          <w:ilvl w:val="0"/>
+          <w:numId w:val="4"/>
+        </w:numPr>
+        <w:ind w:left="720" w:hanging="360"/>
+        <w:rPr>
+          <w:b w:val="1"/>
+        </w:rPr>
+      </w:pPr>
+      <w:r>
+        <w:rPr>
+          <w:b w:val="1"/>
+          <w:rtl w:val="0"/>
+        </w:rPr>
+        <w:t xml:space="preserve">Secondary Objective:</w:t>
+      </w:r>
+      <w:r>
+        <w:rPr>
+          <w:rtl w:val="0"/>
+        </w:rPr>
+        <w:t xml:space="preserve"> Kill as many zombies as possible and collect coins from them</w:t>
+      </w:r>
+    </w:p>
+    <w:p>
+      <w:pPr>
+        <w:pStyle w:val="Heading2"/>
+        <w:rPr/>
+      </w:pPr>
+      <w:bookmarkStart w:colFirst="0" w:colLast="0" w:name="_wilg02jbsnq1" w:id="13"/>
+      <w:bookmarkEnd w:id="13"/>
+      <w:r>
+        <w:rPr>
+          <w:rtl w:val="0"/>
+        </w:rPr>
+        <w:t xml:space="preserve">Core Mechanics</w:t>
+      </w:r>
+    </w:p>
+    <w:p>
+      <w:pPr>
+        <w:pStyle w:val="Heading4"/>
+        <w:rPr/>
+      </w:pPr>
+      <w:bookmarkStart w:colFirst="0" w:colLast="0" w:name="_ls49ubog2dt" w:id="14"/>
+      <w:bookmarkEnd w:id="14"/>
+      <w:r>
+        <w:rPr>
+          <w:rtl w:val="0"/>
+        </w:rPr>
+        <w:t xml:space="preserve">Movement</w:t>
+      </w:r>
+    </w:p>
+    <w:p>
+      <w:pPr>
+        <w:rPr/>
+      </w:pPr>
+      <w:r>
+        <w:rPr>
+          <w:rtl w:val="0"/>
+        </w:rPr>
+        <w:t xml:space="preserve">The player can move left and right and jump to avoid obstacles. </w:t>
+      </w:r>
+    </w:p>
+    <w:p>
+      <w:pPr>
+        <w:pStyle w:val="Heading4"/>
+        <w:rPr/>
+      </w:pPr>
+      <w:bookmarkStart w:colFirst="0" w:colLast="0" w:name="_kf2jtys2cx5m" w:id="15"/>
+      <w:bookmarkEnd w:id="15"/>
+      <w:r>
+        <w:rPr>
+          <w:rtl w:val="0"/>
+        </w:rPr>
+        <w:t xml:space="preserve">Collisions and interactions</w:t>
+      </w:r>
+    </w:p>
+    <w:p>
+      <w:pPr>
+        <w:numPr>
+          <w:ilvl w:val="0"/>
+          <w:numId w:val="3"/>
+        </w:numPr>
+        <w:ind w:left="720" w:hanging="360"/>
+        <w:rPr>
+          <w:u w:val="none"/>
+        </w:rPr>
+      </w:pPr>
+      <w:r>
+        <w:rPr>
+          <w:rtl w:val="0"/>
+        </w:rPr>
+        <w:t xml:space="preserve">When the player (or another survivor) collides with an enabled enemy hit box, the player takes damage and can die.</w:t>
+      </w:r>
+    </w:p>
+    <w:p>
+      <w:pPr>
+        <w:numPr>
+          <w:ilvl w:val="0"/>
+          <w:numId w:val="3"/>
+        </w:numPr>
+        <w:ind w:left="720" w:hanging="360"/>
+        <w:rPr>
+          <w:u w:val="none"/>
+        </w:rPr>
+      </w:pPr>
+      <w:r>
+        <w:rPr>
+          <w:rtl w:val="0"/>
+        </w:rPr>
+        <w:t xml:space="preserve">When a bullet collides with a zombie, the zombie takes damage and can die.</w:t>
+      </w:r>
+    </w:p>
+    <w:p>
+      <w:pPr>
+        <w:numPr>
+          <w:ilvl w:val="0"/>
+          <w:numId w:val="3"/>
+        </w:numPr>
+        <w:ind w:left="720" w:hanging="360"/>
+        <w:rPr>
+          <w:u w:val="none"/>
+        </w:rPr>
+      </w:pPr>
+      <w:r>
+        <w:rPr>
+          <w:rtl w:val="0"/>
+        </w:rPr>
+        <w:t xml:space="preserve">Character (survivors and zombies) colliders set to not collide with each other. Only exception being the zombie attack hit box.</w:t>
+      </w:r>
+    </w:p>
+    <w:p>
+      <w:pPr>
+        <w:numPr>
+          <w:ilvl w:val="0"/>
+          <w:numId w:val="3"/>
+        </w:numPr>
+        <w:ind w:left="720" w:hanging="360"/>
+        <w:rPr>
+          <w:u w:val="none"/>
+        </w:rPr>
+      </w:pPr>
+      <w:r>
+        <w:rPr>
+          <w:rtl w:val="0"/>
+        </w:rPr>
+        <w:t xml:space="preserve">Moving into a drop’s trigger collider will automatically pick them up.</w:t>
+      </w:r>
+    </w:p>
+    <w:p>
+      <w:pPr>
+        <w:numPr>
+          <w:ilvl w:val="0"/>
+          <w:numId w:val="3"/>
+        </w:numPr>
+        <w:ind w:left="720" w:hanging="360"/>
+        <w:rPr>
+          <w:u w:val="none"/>
+        </w:rPr>
+      </w:pPr>
+      <w:r>
+        <w:rPr>
+          <w:rtl w:val="0"/>
+        </w:rPr>
+        <w:t xml:space="preserve">Using the interact button when the player is facing a survivor will interact with the NPC and have them start walking to survivor group.</w:t>
+      </w:r>
+    </w:p>
+    <w:p>
+      <w:pPr>
+        <w:pStyle w:val="Heading2"/>
+        <w:rPr/>
+      </w:pPr>
+      <w:bookmarkStart w:colFirst="0" w:colLast="0" w:name="_8shu0lxzixmy" w:id="16"/>
+      <w:bookmarkEnd w:id="16"/>
+      <w:r>
+        <w:rPr>
+          <w:rtl w:val="0"/>
+        </w:rPr>
+        <w:t xml:space="preserve">Pickups</w:t>
+      </w:r>
+    </w:p>
+    <w:p>
+      <w:pPr>
+        <w:pStyle w:val="Heading4"/>
+        <w:rPr/>
+      </w:pPr>
+      <w:bookmarkStart w:colFirst="0" w:colLast="0" w:name="_mdizkmyht7e3" w:id="17"/>
+      <w:bookmarkEnd w:id="17"/>
+      <w:r>
+        <w:rPr>
+          <w:rtl w:val="0"/>
+        </w:rPr>
+        <w:t xml:space="preserve">Guns</w:t>
+      </w:r>
+    </w:p>
+    <w:p>
+      <w:pPr>
+        <w:rPr/>
+      </w:pPr>
+      <w:r>
+        <w:rPr>
+          <w:rtl w:val="0"/>
+        </w:rPr>
+        <w:t xml:space="preserve">Picking up guns will automatically equip them, replacing what the player was previously holding. Guns include:</w:t>
+      </w:r>
+    </w:p>
+    <w:p>
+      <w:pPr>
+        <w:numPr>
+          <w:ilvl w:val="0"/>
+          <w:numId w:val="1"/>
+        </w:numPr>
+        <w:ind w:left="720" w:hanging="360"/>
+        <w:rPr>
+          <w:u w:val="none"/>
+        </w:rPr>
+      </w:pPr>
+      <w:r>
+        <w:rPr>
+          <w:rtl w:val="0"/>
+        </w:rPr>
+        <w:t xml:space="preserve">Police Pistol</w:t>
+      </w:r>
+    </w:p>
+    <w:p>
+      <w:pPr>
+        <w:numPr>
+          <w:ilvl w:val="0"/>
+          <w:numId w:val="1"/>
+        </w:numPr>
+        <w:ind w:left="720" w:hanging="360"/>
+        <w:rPr>
+          <w:u w:val="none"/>
+        </w:rPr>
+      </w:pPr>
+      <w:r>
+        <w:rPr>
+          <w:rtl w:val="0"/>
+        </w:rPr>
+        <w:t xml:space="preserve">Glock</w:t>
+      </w:r>
+    </w:p>
+    <w:p>
+      <w:pPr>
+        <w:numPr>
+          <w:ilvl w:val="0"/>
+          <w:numId w:val="1"/>
+        </w:numPr>
+        <w:ind w:left="720" w:hanging="360"/>
+        <w:rPr>
+          <w:u w:val="none"/>
+        </w:rPr>
+      </w:pPr>
+      <w:r>
+        <w:rPr>
+          <w:rtl w:val="0"/>
+        </w:rPr>
+        <w:t xml:space="preserve">Revolver</w:t>
+      </w:r>
+    </w:p>
+    <w:p>
+      <w:pPr>
+        <w:numPr>
+          <w:ilvl w:val="0"/>
+          <w:numId w:val="1"/>
+        </w:numPr>
+        <w:ind w:left="720" w:hanging="360"/>
+        <w:rPr>
+          <w:u w:val="none"/>
+        </w:rPr>
+      </w:pPr>
+      <w:r>
+        <w:rPr>
+          <w:rtl w:val="0"/>
+        </w:rPr>
+        <w:t xml:space="preserve">Sawed off</w:t>
+      </w:r>
+    </w:p>
+    <w:p>
+      <w:pPr>
+        <w:numPr>
+          <w:ilvl w:val="0"/>
+          <w:numId w:val="1"/>
+        </w:numPr>
+        <w:ind w:left="720" w:hanging="360"/>
+        <w:rPr>
+          <w:u w:val="none"/>
+        </w:rPr>
+      </w:pPr>
+      <w:r>
+        <w:rPr>
+          <w:rtl w:val="0"/>
+        </w:rPr>
+        <w:t xml:space="preserve">Pump action</w:t>
+      </w:r>
+    </w:p>
+    <w:p>
+      <w:pPr>
+        <w:numPr>
+          <w:ilvl w:val="0"/>
+          <w:numId w:val="1"/>
+        </w:numPr>
+        <w:ind w:left="720" w:hanging="360"/>
+        <w:rPr>
+          <w:u w:val="none"/>
+        </w:rPr>
+      </w:pPr>
+      <w:r>
+        <w:rPr>
+          <w:rtl w:val="0"/>
+        </w:rPr>
+        <w:t xml:space="preserve">Assault shotgun</w:t>
+      </w:r>
+    </w:p>
+    <w:p>
+      <w:pPr>
+        <w:numPr>
+          <w:ilvl w:val="0"/>
+          <w:numId w:val="1"/>
+        </w:numPr>
+        <w:ind w:left="720" w:hanging="360"/>
+        <w:rPr>
+          <w:u w:val="none"/>
+        </w:rPr>
+      </w:pPr>
+      <w:r>
+        <w:rPr>
+          <w:rtl w:val="0"/>
+        </w:rPr>
+        <w:t xml:space="preserve">Uzi</w:t>
+      </w:r>
+    </w:p>
+    <w:p>
+      <w:pPr>
+        <w:numPr>
+          <w:ilvl w:val="0"/>
+          <w:numId w:val="1"/>
+        </w:numPr>
+        <w:ind w:left="720" w:hanging="360"/>
+        <w:rPr>
+          <w:u w:val="none"/>
+        </w:rPr>
+      </w:pPr>
+      <w:r>
+        <w:rPr>
+          <w:rtl w:val="0"/>
+        </w:rPr>
+        <w:t xml:space="preserve">AK-47</w:t>
+      </w:r>
+    </w:p>
+    <w:p>
+      <w:pPr>
+        <w:numPr>
+          <w:ilvl w:val="0"/>
+          <w:numId w:val="1"/>
+        </w:numPr>
+        <w:ind w:left="720" w:hanging="360"/>
+        <w:rPr>
+          <w:u w:val="none"/>
+        </w:rPr>
+      </w:pPr>
+      <w:r>
+        <w:rPr>
+          <w:rtl w:val="0"/>
+        </w:rPr>
+        <w:t xml:space="preserve">M60</w:t>
+      </w:r>
+    </w:p>
+    <w:p>
+      <w:pPr>
+        <w:rPr/>
+      </w:pPr>
+      <w:r>
+        <w:rPr>
+          <w:rtl w:val="0"/>
+        </w:rPr>
+      </w:r>
+    </w:p>
+    <w:p>
+      <w:pPr>
+        <w:rPr/>
+      </w:pPr>
+      <w:r>
+        <w:rPr>
+          <w:rtl w:val="0"/>
+        </w:rPr>
+        <w:t xml:space="preserve">If there is time to implement ammo, picking up the same gun again will increase ammo.</w:t>
+      </w:r>
+    </w:p>
+    <w:p>
+      <w:pPr>
+        <w:rPr/>
+      </w:pPr>
+      <w:r>
+        <w:rPr>
+          <w:rtl w:val="0"/>
+        </w:rPr>
+      </w:r>
+    </w:p>
+    <w:p>
+      <w:pPr>
+        <w:rPr/>
+      </w:pPr>
+      <w:r>
+        <w:rPr>
+          <w:rtl w:val="0"/>
+        </w:rPr>
+        <w:t xml:space="preserve">Weapons are dropped by zombies and downed players, with the police pistol also set on a timed spawner at the start of the level.</w:t>
+      </w:r>
+    </w:p>
+    <w:p>
+      <w:pPr>
+        <w:rPr/>
+      </w:pPr>
+      <w:r>
+        <w:rPr>
+          <w:rtl w:val="0"/>
+        </w:rPr>
+      </w:r>
+    </w:p>
+    <w:p>
+      <w:pPr>
+        <w:pStyle w:val="Heading4"/>
+        <w:rPr/>
+      </w:pPr>
+      <w:bookmarkStart w:colFirst="0" w:colLast="0" w:name="_cdjhyr6zw9tj" w:id="18"/>
+      <w:bookmarkEnd w:id="18"/>
+      <w:r>
+        <w:rPr>
+          <w:rtl w:val="0"/>
+        </w:rPr>
+        <w:t xml:space="preserve">Coins</w:t>
+      </w:r>
+    </w:p>
+    <w:p>
+      <w:pPr>
+        <w:rPr/>
+      </w:pPr>
+      <w:r>
+        <w:rPr>
+          <w:rtl w:val="0"/>
+        </w:rPr>
+        <w:t xml:space="preserve">Coins are used as extra points in game and to buy weapons between levels. Coins are dropped by downed Zombies.</w:t>
+      </w:r>
+    </w:p>
+    <w:p>
+      <w:pPr>
+        <w:rPr/>
+      </w:pPr>
+      <w:r>
+        <w:rPr>
+          <w:rtl w:val="0"/>
+        </w:rPr>
+      </w:r>
+    </w:p>
+    <w:p>
+      <w:pPr>
+        <w:pStyle w:val="Heading4"/>
+        <w:rPr/>
+      </w:pPr>
+      <w:bookmarkStart w:colFirst="0" w:colLast="0" w:name="_ln13dpa3a498" w:id="19"/>
+      <w:bookmarkEnd w:id="19"/>
+      <w:r>
+        <w:rPr>
+          <w:rtl w:val="0"/>
+        </w:rPr>
+        <w:t xml:space="preserve">Ammo</w:t>
+      </w:r>
+    </w:p>
+    <w:p>
+      <w:pPr>
+        <w:rPr/>
+      </w:pPr>
+      <w:r>
+        <w:rPr>
+          <w:rtl w:val="0"/>
+        </w:rPr>
+        <w:t xml:space="preserve">Ammo is used to allow the player to shoot zombies. Bullets can be dropped by downed zombies or are placed throughout the level.</w:t>
+      </w:r>
+    </w:p>
+    <w:p>
+      <w:pPr>
+        <w:pStyle w:val="Heading2"/>
+        <w:rPr/>
+      </w:pPr>
+      <w:bookmarkStart w:colFirst="0" w:colLast="0" w:name="_9ywnmyew3po4" w:id="20"/>
+      <w:bookmarkEnd w:id="20"/>
+      <w:r>
+        <w:rPr>
+          <w:rtl w:val="0"/>
+        </w:rPr>
+        <w:t xml:space="preserve">Obstacles &amp; Challenges </w:t>
+      </w:r>
+    </w:p>
+    <w:p>
+      <w:pPr>
+        <w:rPr/>
+      </w:pPr>
+      <w:r>
+        <w:rPr>
+          <w:rtl w:val="0"/>
+        </w:rPr>
+      </w:r>
+    </w:p>
+    <w:p>
+      <w:pPr>
+        <w:pStyle w:val="Heading2"/>
+        <w:rPr/>
+      </w:pPr>
+      <w:bookmarkStart w:colFirst="0" w:colLast="0" w:name="_wyspe4m2szk8" w:id="21"/>
+      <w:bookmarkEnd w:id="21"/>
+      <w:r>
+        <w:rPr>
+          <w:rtl w:val="0"/>
+        </w:rPr>
+        <w:t xml:space="preserve">Scoring &amp; Rewards</w:t>
+      </w:r>
+    </w:p>
+    <w:p>
+      <w:pPr>
+        <w:rPr/>
+      </w:pPr>
+      <w:r>
+        <w:rPr>
+          <w:rtl w:val="0"/>
+        </w:rPr>
+      </w:r>
+    </w:p>
+    <w:p>
+      <w:pPr>
+        <w:pStyle w:val="Heading2"/>
+        <w:rPr/>
+      </w:pPr>
+      <w:bookmarkStart w:colFirst="0" w:colLast="0" w:name="_iaj56z8xtd9n" w:id="22"/>
+      <w:bookmarkEnd w:id="22"/>
+      <w:r>
+        <w:rPr>
+          <w:rtl w:val="0"/>
+        </w:rPr>
+        <w:t xml:space="preserve">Health &amp; Lives</w:t>
+      </w:r>
+    </w:p>
+    <w:p>
+      <w:pPr>
+        <w:rPr/>
+      </w:pPr>
+      <w:r>
+        <w:rPr>
+          <w:rtl w:val="0"/>
+        </w:rPr>
+      </w:r>
+    </w:p>
+    <w:p>
+      <w:pPr>
+        <w:pStyle w:val="Heading2"/>
+        <w:rPr/>
+      </w:pPr>
+      <w:bookmarkStart w:colFirst="0" w:colLast="0" w:name="_848xvzuqdeis" w:id="23"/>
+      <w:bookmarkEnd w:id="23"/>
+      <w:r>
+        <w:rPr>
+          <w:rtl w:val="0"/>
+        </w:rPr>
+        <w:t xml:space="preserve">Difficulty &amp; Progression </w:t>
+      </w:r>
+    </w:p>
+    <w:p>
+      <w:pPr>
         <w:rPr/>
       </w:pPr>
       <w:r>
@@ -354,8 +1128,8 @@
         <w:pStyle w:val="Heading1"/>
         <w:rPr/>
       </w:pPr>
-      <w:bookmarkStart w:colFirst="0" w:colLast="0" w:name="_782ylqrw8bz" w:id="9"/>
-      <w:bookmarkEnd w:id="9"/>
+      <w:bookmarkStart w:colFirst="0" w:colLast="0" w:name="_782ylqrw8bz" w:id="24"/>
+      <w:bookmarkEnd w:id="24"/>
       <w:r>
         <w:rPr>
           <w:rtl w:val="0"/>
@@ -378,8 +1152,8 @@
         <w:pStyle w:val="Heading1"/>
         <w:rPr/>
       </w:pPr>
-      <w:bookmarkStart w:colFirst="0" w:colLast="0" w:name="_j15aws3qhgnr" w:id="10"/>
-      <w:bookmarkEnd w:id="10"/>
+      <w:bookmarkStart w:colFirst="0" w:colLast="0" w:name="_j15aws3qhgnr" w:id="25"/>
+      <w:bookmarkEnd w:id="25"/>
       <w:r>
         <w:rPr>
           <w:rtl w:val="0"/>
@@ -402,8 +1176,8 @@
         <w:pStyle w:val="Heading1"/>
         <w:rPr/>
       </w:pPr>
-      <w:bookmarkStart w:colFirst="0" w:colLast="0" w:name="_eou8zwbpfo1t" w:id="11"/>
-      <w:bookmarkEnd w:id="11"/>
+      <w:bookmarkStart w:colFirst="0" w:colLast="0" w:name="_eou8zwbpfo1t" w:id="26"/>
+      <w:bookmarkEnd w:id="26"/>
       <w:r>
         <w:rPr>
           <w:rtl w:val="0"/>
@@ -426,8 +1200,8 @@
         <w:pStyle w:val="Heading1"/>
         <w:rPr/>
       </w:pPr>
-      <w:bookmarkStart w:colFirst="0" w:colLast="0" w:name="_tr224cbxwsak" w:id="12"/>
-      <w:bookmarkEnd w:id="12"/>
+      <w:bookmarkStart w:colFirst="0" w:colLast="0" w:name="_tr224cbxwsak" w:id="27"/>
+      <w:bookmarkEnd w:id="27"/>
       <w:r>
         <w:rPr>
           <w:rtl w:val="0"/>
@@ -450,8 +1224,8 @@
         <w:pStyle w:val="Heading1"/>
         <w:rPr/>
       </w:pPr>
-      <w:bookmarkStart w:colFirst="0" w:colLast="0" w:name="_tk34qw3dqjvv" w:id="13"/>
-      <w:bookmarkEnd w:id="13"/>
+      <w:bookmarkStart w:colFirst="0" w:colLast="0" w:name="_tk34qw3dqjvv" w:id="28"/>
+      <w:bookmarkEnd w:id="28"/>
       <w:r>
         <w:rPr>
           <w:rtl w:val="0"/>
@@ -474,8 +1248,8 @@
         <w:pStyle w:val="Heading1"/>
         <w:rPr/>
       </w:pPr>
-      <w:bookmarkStart w:colFirst="0" w:colLast="0" w:name="_bnraotc0aokr" w:id="14"/>
-      <w:bookmarkEnd w:id="14"/>
+      <w:bookmarkStart w:colFirst="0" w:colLast="0" w:name="_bnraotc0aokr" w:id="29"/>
+      <w:bookmarkEnd w:id="29"/>
       <w:r>
         <w:rPr>
           <w:rtl w:val="0"/>
@@ -498,8 +1272,8 @@
         <w:pStyle w:val="Heading1"/>
         <w:rPr/>
       </w:pPr>
-      <w:bookmarkStart w:colFirst="0" w:colLast="0" w:name="_1emigq1xyur7" w:id="15"/>
-      <w:bookmarkEnd w:id="15"/>
+      <w:bookmarkStart w:colFirst="0" w:colLast="0" w:name="_1emigq1xyur7" w:id="30"/>
+      <w:bookmarkEnd w:id="30"/>
       <w:r>
         <w:rPr>
           <w:rtl w:val="0"/>
@@ -522,8 +1296,8 @@
         <w:pStyle w:val="Heading1"/>
         <w:rPr/>
       </w:pPr>
-      <w:bookmarkStart w:colFirst="0" w:colLast="0" w:name="_rifqem9x1md9" w:id="16"/>
-      <w:bookmarkEnd w:id="16"/>
+      <w:bookmarkStart w:colFirst="0" w:colLast="0" w:name="_rifqem9x1md9" w:id="31"/>
+      <w:bookmarkEnd w:id="31"/>
       <w:r>
         <w:rPr>
           <w:rtl w:val="0"/>
@@ -546,8 +1320,8 @@
         <w:pStyle w:val="Heading1"/>
         <w:rPr/>
       </w:pPr>
-      <w:bookmarkStart w:colFirst="0" w:colLast="0" w:name="_8luse7bcqmp8" w:id="17"/>
-      <w:bookmarkEnd w:id="17"/>
+      <w:bookmarkStart w:colFirst="0" w:colLast="0" w:name="_8luse7bcqmp8" w:id="32"/>
+      <w:bookmarkEnd w:id="32"/>
       <w:r>
         <w:rPr>
           <w:rtl w:val="0"/>
@@ -570,8 +1344,8 @@
         <w:pStyle w:val="Heading1"/>
         <w:rPr/>
       </w:pPr>
-      <w:bookmarkStart w:colFirst="0" w:colLast="0" w:name="_wcrhp9hzyl0a" w:id="18"/>
-      <w:bookmarkEnd w:id="18"/>
+      <w:bookmarkStart w:colFirst="0" w:colLast="0" w:name="_wcrhp9hzyl0a" w:id="33"/>
+      <w:bookmarkEnd w:id="33"/>
       <w:r>
         <w:rPr>
           <w:rtl w:val="0"/>
@@ -621,12 +1395,28 @@
     </w:p>
     <w:sectPr>
       <w:headerReference r:id="rId6" w:type="default"/>
+      <w:footerReference r:id="rId7" w:type="default"/>
       <w:pgSz w:h="15840" w:w="12240" w:orient="portrait"/>
       <w:pgMar w:bottom="1440" w:top="1440" w:left="1440" w:right="1440" w:header="720" w:footer="720"/>
       <w:pgNumType w:start="1"/>
     </w:sectPr>
   </w:body>
 </w:document>
+</file>
+
+<file path=word/footer1.xml><?xml version="1.0" encoding="utf-8"?>
+<w:ftr xmlns:mc="http://schemas.openxmlformats.org/markup-compatibility/2006" xmlns:o="urn:schemas-microsoft-com:office:office" xmlns:r="http://schemas.openxmlformats.org/officeDocument/2006/relationships" xmlns:m="http://schemas.openxmlformats.org/officeDocument/2006/math" xmlns:v="urn:schemas-microsoft-com:vml" xmlns:wp="http://schemas.openxmlformats.org/drawingml/2006/wordprocessingDrawing" xmlns:w10="urn:schemas-microsoft-com:office:word" xmlns:w="http://schemas.openxmlformats.org/wordprocessingml/2006/main" xmlns:wne="http://schemas.microsoft.com/office/word/2006/wordml" xmlns:sl="http://schemas.openxmlformats.org/schemaLibrary/2006/main" xmlns:a="http://schemas.openxmlformats.org/drawingml/2006/main" xmlns:pic="http://schemas.openxmlformats.org/drawingml/2006/picture" xmlns:c="http://schemas.openxmlformats.org/drawingml/2006/chart" xmlns:lc="http://schemas.openxmlformats.org/drawingml/2006/lockedCanvas" xmlns:dgm="http://schemas.openxmlformats.org/drawingml/2006/diagram" xmlns:wps="http://schemas.microsoft.com/office/word/2010/wordprocessingShape" xmlns:wpg="http://schemas.microsoft.com/office/word/2010/wordprocessingGroup" xmlns:w14="http://schemas.microsoft.com/office/word/2010/wordml" xmlns:w15="http://schemas.microsoft.com/office/word/2012/wordml">
+  <w:p>
+    <w:pPr>
+      <w:rPr/>
+    </w:pPr>
+    <w:r>
+      <w:rPr>
+        <w:rtl w:val="0"/>
+      </w:rPr>
+    </w:r>
+  </w:p>
+</w:ftr>
 </file>
 
 <file path=word/header1.xml><?xml version="1.0" encoding="utf-8"?>
@@ -645,7 +1435,460 @@
 </file>
 
 <file path=word/numbering.xml><?xml version="1.0" encoding="utf-8"?>
-<w:numbering xmlns:mc="http://schemas.openxmlformats.org/markup-compatibility/2006" xmlns:o="urn:schemas-microsoft-com:office:office" xmlns:r="http://schemas.openxmlformats.org/officeDocument/2006/relationships" xmlns:m="http://schemas.openxmlformats.org/officeDocument/2006/math" xmlns:v="urn:schemas-microsoft-com:vml" xmlns:wp="http://schemas.openxmlformats.org/drawingml/2006/wordprocessingDrawing" xmlns:w10="urn:schemas-microsoft-com:office:word" xmlns:w="http://schemas.openxmlformats.org/wordprocessingml/2006/main" xmlns:wne="http://schemas.microsoft.com/office/word/2006/wordml" xmlns:sl="http://schemas.openxmlformats.org/schemaLibrary/2006/main" xmlns:a="http://schemas.openxmlformats.org/drawingml/2006/main" xmlns:pic="http://schemas.openxmlformats.org/drawingml/2006/picture" xmlns:c="http://schemas.openxmlformats.org/drawingml/2006/chart" xmlns:lc="http://schemas.openxmlformats.org/drawingml/2006/lockedCanvas" xmlns:dgm="http://schemas.openxmlformats.org/drawingml/2006/diagram" xmlns:wps="http://schemas.microsoft.com/office/word/2010/wordprocessingShape" xmlns:wpg="http://schemas.microsoft.com/office/word/2010/wordprocessingGroup" xmlns:w14="http://schemas.microsoft.com/office/word/2010/wordml" xmlns:w15="http://schemas.microsoft.com/office/word/2012/wordml"/>
+<w:numbering xmlns:mc="http://schemas.openxmlformats.org/markup-compatibility/2006" xmlns:o="urn:schemas-microsoft-com:office:office" xmlns:r="http://schemas.openxmlformats.org/officeDocument/2006/relationships" xmlns:m="http://schemas.openxmlformats.org/officeDocument/2006/math" xmlns:v="urn:schemas-microsoft-com:vml" xmlns:wp="http://schemas.openxmlformats.org/drawingml/2006/wordprocessingDrawing" xmlns:w10="urn:schemas-microsoft-com:office:word" xmlns:w="http://schemas.openxmlformats.org/wordprocessingml/2006/main" xmlns:wne="http://schemas.microsoft.com/office/word/2006/wordml" xmlns:sl="http://schemas.openxmlformats.org/schemaLibrary/2006/main" xmlns:a="http://schemas.openxmlformats.org/drawingml/2006/main" xmlns:pic="http://schemas.openxmlformats.org/drawingml/2006/picture" xmlns:c="http://schemas.openxmlformats.org/drawingml/2006/chart" xmlns:lc="http://schemas.openxmlformats.org/drawingml/2006/lockedCanvas" xmlns:dgm="http://schemas.openxmlformats.org/drawingml/2006/diagram" xmlns:wps="http://schemas.microsoft.com/office/word/2010/wordprocessingShape" xmlns:wpg="http://schemas.microsoft.com/office/word/2010/wordprocessingGroup" xmlns:w14="http://schemas.microsoft.com/office/word/2010/wordml" xmlns:w15="http://schemas.microsoft.com/office/word/2012/wordml">
+  <w:abstractNum w:abstractNumId="1">
+    <w:lvl w:ilvl="0">
+      <w:start w:val="1"/>
+      <w:numFmt w:val="bullet"/>
+      <w:lvlText w:val="●"/>
+      <w:lvlJc w:val="left"/>
+      <w:pPr>
+        <w:ind w:left="720" w:hanging="360"/>
+      </w:pPr>
+      <w:rPr>
+        <w:u w:val="none"/>
+      </w:rPr>
+    </w:lvl>
+    <w:lvl w:ilvl="1">
+      <w:start w:val="1"/>
+      <w:numFmt w:val="bullet"/>
+      <w:lvlText w:val="○"/>
+      <w:lvlJc w:val="left"/>
+      <w:pPr>
+        <w:ind w:left="1440" w:hanging="360"/>
+      </w:pPr>
+      <w:rPr>
+        <w:u w:val="none"/>
+      </w:rPr>
+    </w:lvl>
+    <w:lvl w:ilvl="2">
+      <w:start w:val="1"/>
+      <w:numFmt w:val="bullet"/>
+      <w:lvlText w:val="■"/>
+      <w:lvlJc w:val="left"/>
+      <w:pPr>
+        <w:ind w:left="2160" w:hanging="360"/>
+      </w:pPr>
+      <w:rPr>
+        <w:u w:val="none"/>
+      </w:rPr>
+    </w:lvl>
+    <w:lvl w:ilvl="3">
+      <w:start w:val="1"/>
+      <w:numFmt w:val="bullet"/>
+      <w:lvlText w:val="●"/>
+      <w:lvlJc w:val="left"/>
+      <w:pPr>
+        <w:ind w:left="2880" w:hanging="360"/>
+      </w:pPr>
+      <w:rPr>
+        <w:u w:val="none"/>
+      </w:rPr>
+    </w:lvl>
+    <w:lvl w:ilvl="4">
+      <w:start w:val="1"/>
+      <w:numFmt w:val="bullet"/>
+      <w:lvlText w:val="○"/>
+      <w:lvlJc w:val="left"/>
+      <w:pPr>
+        <w:ind w:left="3600" w:hanging="360"/>
+      </w:pPr>
+      <w:rPr>
+        <w:u w:val="none"/>
+      </w:rPr>
+    </w:lvl>
+    <w:lvl w:ilvl="5">
+      <w:start w:val="1"/>
+      <w:numFmt w:val="bullet"/>
+      <w:lvlText w:val="■"/>
+      <w:lvlJc w:val="left"/>
+      <w:pPr>
+        <w:ind w:left="4320" w:hanging="360"/>
+      </w:pPr>
+      <w:rPr>
+        <w:u w:val="none"/>
+      </w:rPr>
+    </w:lvl>
+    <w:lvl w:ilvl="6">
+      <w:start w:val="1"/>
+      <w:numFmt w:val="bullet"/>
+      <w:lvlText w:val="●"/>
+      <w:lvlJc w:val="left"/>
+      <w:pPr>
+        <w:ind w:left="5040" w:hanging="360"/>
+      </w:pPr>
+      <w:rPr>
+        <w:u w:val="none"/>
+      </w:rPr>
+    </w:lvl>
+    <w:lvl w:ilvl="7">
+      <w:start w:val="1"/>
+      <w:numFmt w:val="bullet"/>
+      <w:lvlText w:val="○"/>
+      <w:lvlJc w:val="left"/>
+      <w:pPr>
+        <w:ind w:left="5760" w:hanging="360"/>
+      </w:pPr>
+      <w:rPr>
+        <w:u w:val="none"/>
+      </w:rPr>
+    </w:lvl>
+    <w:lvl w:ilvl="8">
+      <w:start w:val="1"/>
+      <w:numFmt w:val="bullet"/>
+      <w:lvlText w:val="■"/>
+      <w:lvlJc w:val="left"/>
+      <w:pPr>
+        <w:ind w:left="6480" w:hanging="360"/>
+      </w:pPr>
+      <w:rPr>
+        <w:u w:val="none"/>
+      </w:rPr>
+    </w:lvl>
+  </w:abstractNum>
+  <w:abstractNum w:abstractNumId="2">
+    <w:lvl w:ilvl="0">
+      <w:start w:val="1"/>
+      <w:numFmt w:val="bullet"/>
+      <w:lvlText w:val="●"/>
+      <w:lvlJc w:val="left"/>
+      <w:pPr>
+        <w:ind w:left="720" w:hanging="360"/>
+      </w:pPr>
+      <w:rPr>
+        <w:u w:val="none"/>
+      </w:rPr>
+    </w:lvl>
+    <w:lvl w:ilvl="1">
+      <w:start w:val="1"/>
+      <w:numFmt w:val="bullet"/>
+      <w:lvlText w:val="○"/>
+      <w:lvlJc w:val="left"/>
+      <w:pPr>
+        <w:ind w:left="1440" w:hanging="360"/>
+      </w:pPr>
+      <w:rPr>
+        <w:u w:val="none"/>
+      </w:rPr>
+    </w:lvl>
+    <w:lvl w:ilvl="2">
+      <w:start w:val="1"/>
+      <w:numFmt w:val="bullet"/>
+      <w:lvlText w:val="■"/>
+      <w:lvlJc w:val="left"/>
+      <w:pPr>
+        <w:ind w:left="2160" w:hanging="360"/>
+      </w:pPr>
+      <w:rPr>
+        <w:u w:val="none"/>
+      </w:rPr>
+    </w:lvl>
+    <w:lvl w:ilvl="3">
+      <w:start w:val="1"/>
+      <w:numFmt w:val="bullet"/>
+      <w:lvlText w:val="●"/>
+      <w:lvlJc w:val="left"/>
+      <w:pPr>
+        <w:ind w:left="2880" w:hanging="360"/>
+      </w:pPr>
+      <w:rPr>
+        <w:u w:val="none"/>
+      </w:rPr>
+    </w:lvl>
+    <w:lvl w:ilvl="4">
+      <w:start w:val="1"/>
+      <w:numFmt w:val="bullet"/>
+      <w:lvlText w:val="○"/>
+      <w:lvlJc w:val="left"/>
+      <w:pPr>
+        <w:ind w:left="3600" w:hanging="360"/>
+      </w:pPr>
+      <w:rPr>
+        <w:u w:val="none"/>
+      </w:rPr>
+    </w:lvl>
+    <w:lvl w:ilvl="5">
+      <w:start w:val="1"/>
+      <w:numFmt w:val="bullet"/>
+      <w:lvlText w:val="■"/>
+      <w:lvlJc w:val="left"/>
+      <w:pPr>
+        <w:ind w:left="4320" w:hanging="360"/>
+      </w:pPr>
+      <w:rPr>
+        <w:u w:val="none"/>
+      </w:rPr>
+    </w:lvl>
+    <w:lvl w:ilvl="6">
+      <w:start w:val="1"/>
+      <w:numFmt w:val="bullet"/>
+      <w:lvlText w:val="●"/>
+      <w:lvlJc w:val="left"/>
+      <w:pPr>
+        <w:ind w:left="5040" w:hanging="360"/>
+      </w:pPr>
+      <w:rPr>
+        <w:u w:val="none"/>
+      </w:rPr>
+    </w:lvl>
+    <w:lvl w:ilvl="7">
+      <w:start w:val="1"/>
+      <w:numFmt w:val="bullet"/>
+      <w:lvlText w:val="○"/>
+      <w:lvlJc w:val="left"/>
+      <w:pPr>
+        <w:ind w:left="5760" w:hanging="360"/>
+      </w:pPr>
+      <w:rPr>
+        <w:u w:val="none"/>
+      </w:rPr>
+    </w:lvl>
+    <w:lvl w:ilvl="8">
+      <w:start w:val="1"/>
+      <w:numFmt w:val="bullet"/>
+      <w:lvlText w:val="■"/>
+      <w:lvlJc w:val="left"/>
+      <w:pPr>
+        <w:ind w:left="6480" w:hanging="360"/>
+      </w:pPr>
+      <w:rPr>
+        <w:u w:val="none"/>
+      </w:rPr>
+    </w:lvl>
+  </w:abstractNum>
+  <w:abstractNum w:abstractNumId="3">
+    <w:lvl w:ilvl="0">
+      <w:start w:val="1"/>
+      <w:numFmt w:val="bullet"/>
+      <w:lvlText w:val="●"/>
+      <w:lvlJc w:val="left"/>
+      <w:pPr>
+        <w:ind w:left="720" w:hanging="360"/>
+      </w:pPr>
+      <w:rPr>
+        <w:u w:val="none"/>
+      </w:rPr>
+    </w:lvl>
+    <w:lvl w:ilvl="1">
+      <w:start w:val="1"/>
+      <w:numFmt w:val="bullet"/>
+      <w:lvlText w:val="○"/>
+      <w:lvlJc w:val="left"/>
+      <w:pPr>
+        <w:ind w:left="1440" w:hanging="360"/>
+      </w:pPr>
+      <w:rPr>
+        <w:u w:val="none"/>
+      </w:rPr>
+    </w:lvl>
+    <w:lvl w:ilvl="2">
+      <w:start w:val="1"/>
+      <w:numFmt w:val="bullet"/>
+      <w:lvlText w:val="■"/>
+      <w:lvlJc w:val="left"/>
+      <w:pPr>
+        <w:ind w:left="2160" w:hanging="360"/>
+      </w:pPr>
+      <w:rPr>
+        <w:u w:val="none"/>
+      </w:rPr>
+    </w:lvl>
+    <w:lvl w:ilvl="3">
+      <w:start w:val="1"/>
+      <w:numFmt w:val="bullet"/>
+      <w:lvlText w:val="●"/>
+      <w:lvlJc w:val="left"/>
+      <w:pPr>
+        <w:ind w:left="2880" w:hanging="360"/>
+      </w:pPr>
+      <w:rPr>
+        <w:u w:val="none"/>
+      </w:rPr>
+    </w:lvl>
+    <w:lvl w:ilvl="4">
+      <w:start w:val="1"/>
+      <w:numFmt w:val="bullet"/>
+      <w:lvlText w:val="○"/>
+      <w:lvlJc w:val="left"/>
+      <w:pPr>
+        <w:ind w:left="3600" w:hanging="360"/>
+      </w:pPr>
+      <w:rPr>
+        <w:u w:val="none"/>
+      </w:rPr>
+    </w:lvl>
+    <w:lvl w:ilvl="5">
+      <w:start w:val="1"/>
+      <w:numFmt w:val="bullet"/>
+      <w:lvlText w:val="■"/>
+      <w:lvlJc w:val="left"/>
+      <w:pPr>
+        <w:ind w:left="4320" w:hanging="360"/>
+      </w:pPr>
+      <w:rPr>
+        <w:u w:val="none"/>
+      </w:rPr>
+    </w:lvl>
+    <w:lvl w:ilvl="6">
+      <w:start w:val="1"/>
+      <w:numFmt w:val="bullet"/>
+      <w:lvlText w:val="●"/>
+      <w:lvlJc w:val="left"/>
+      <w:pPr>
+        <w:ind w:left="5040" w:hanging="360"/>
+      </w:pPr>
+      <w:rPr>
+        <w:u w:val="none"/>
+      </w:rPr>
+    </w:lvl>
+    <w:lvl w:ilvl="7">
+      <w:start w:val="1"/>
+      <w:numFmt w:val="bullet"/>
+      <w:lvlText w:val="○"/>
+      <w:lvlJc w:val="left"/>
+      <w:pPr>
+        <w:ind w:left="5760" w:hanging="360"/>
+      </w:pPr>
+      <w:rPr>
+        <w:u w:val="none"/>
+      </w:rPr>
+    </w:lvl>
+    <w:lvl w:ilvl="8">
+      <w:start w:val="1"/>
+      <w:numFmt w:val="bullet"/>
+      <w:lvlText w:val="■"/>
+      <w:lvlJc w:val="left"/>
+      <w:pPr>
+        <w:ind w:left="6480" w:hanging="360"/>
+      </w:pPr>
+      <w:rPr>
+        <w:u w:val="none"/>
+      </w:rPr>
+    </w:lvl>
+  </w:abstractNum>
+  <w:abstractNum w:abstractNumId="4">
+    <w:lvl w:ilvl="0">
+      <w:start w:val="1"/>
+      <w:numFmt w:val="bullet"/>
+      <w:lvlText w:val="●"/>
+      <w:lvlJc w:val="left"/>
+      <w:pPr>
+        <w:ind w:left="720" w:hanging="360"/>
+      </w:pPr>
+      <w:rPr>
+        <w:u w:val="none"/>
+      </w:rPr>
+    </w:lvl>
+    <w:lvl w:ilvl="1">
+      <w:start w:val="1"/>
+      <w:numFmt w:val="bullet"/>
+      <w:lvlText w:val="○"/>
+      <w:lvlJc w:val="left"/>
+      <w:pPr>
+        <w:ind w:left="1440" w:hanging="360"/>
+      </w:pPr>
+      <w:rPr>
+        <w:u w:val="none"/>
+      </w:rPr>
+    </w:lvl>
+    <w:lvl w:ilvl="2">
+      <w:start w:val="1"/>
+      <w:numFmt w:val="bullet"/>
+      <w:lvlText w:val="■"/>
+      <w:lvlJc w:val="left"/>
+      <w:pPr>
+        <w:ind w:left="2160" w:hanging="360"/>
+      </w:pPr>
+      <w:rPr>
+        <w:u w:val="none"/>
+      </w:rPr>
+    </w:lvl>
+    <w:lvl w:ilvl="3">
+      <w:start w:val="1"/>
+      <w:numFmt w:val="bullet"/>
+      <w:lvlText w:val="●"/>
+      <w:lvlJc w:val="left"/>
+      <w:pPr>
+        <w:ind w:left="2880" w:hanging="360"/>
+      </w:pPr>
+      <w:rPr>
+        <w:u w:val="none"/>
+      </w:rPr>
+    </w:lvl>
+    <w:lvl w:ilvl="4">
+      <w:start w:val="1"/>
+      <w:numFmt w:val="bullet"/>
+      <w:lvlText w:val="○"/>
+      <w:lvlJc w:val="left"/>
+      <w:pPr>
+        <w:ind w:left="3600" w:hanging="360"/>
+      </w:pPr>
+      <w:rPr>
+        <w:u w:val="none"/>
+      </w:rPr>
+    </w:lvl>
+    <w:lvl w:ilvl="5">
+      <w:start w:val="1"/>
+      <w:numFmt w:val="bullet"/>
+      <w:lvlText w:val="■"/>
+      <w:lvlJc w:val="left"/>
+      <w:pPr>
+        <w:ind w:left="4320" w:hanging="360"/>
+      </w:pPr>
+      <w:rPr>
+        <w:u w:val="none"/>
+      </w:rPr>
+    </w:lvl>
+    <w:lvl w:ilvl="6">
+      <w:start w:val="1"/>
+      <w:numFmt w:val="bullet"/>
+      <w:lvlText w:val="●"/>
+      <w:lvlJc w:val="left"/>
+      <w:pPr>
+        <w:ind w:left="5040" w:hanging="360"/>
+      </w:pPr>
+      <w:rPr>
+        <w:u w:val="none"/>
+      </w:rPr>
+    </w:lvl>
+    <w:lvl w:ilvl="7">
+      <w:start w:val="1"/>
+      <w:numFmt w:val="bullet"/>
+      <w:lvlText w:val="○"/>
+      <w:lvlJc w:val="left"/>
+      <w:pPr>
+        <w:ind w:left="5760" w:hanging="360"/>
+      </w:pPr>
+      <w:rPr>
+        <w:u w:val="none"/>
+      </w:rPr>
+    </w:lvl>
+    <w:lvl w:ilvl="8">
+      <w:start w:val="1"/>
+      <w:numFmt w:val="bullet"/>
+      <w:lvlText w:val="■"/>
+      <w:lvlJc w:val="left"/>
+      <w:pPr>
+        <w:ind w:left="6480" w:hanging="360"/>
+      </w:pPr>
+      <w:rPr>
+        <w:u w:val="none"/>
+      </w:rPr>
+    </w:lvl>
+  </w:abstractNum>
+  <w:num w:numId="1">
+    <w:abstractNumId w:val="1"/>
+  </w:num>
+  <w:num w:numId="2">
+    <w:abstractNumId w:val="2"/>
+  </w:num>
+  <w:num w:numId="3">
+    <w:abstractNumId w:val="3"/>
+  </w:num>
+  <w:num w:numId="4">
+    <w:abstractNumId w:val="4"/>
+  </w:num>
+</w:numbering>
 </file>
 
 <file path=word/styles.xml><?xml version="1.0" encoding="utf-8"?>

</xml_diff>